<commit_message>
Update the Mesh and Sprite class in order to support static object.
</commit_message>
<xml_diff>
--- a/rwge/Documents/Model Format Instruction.docx
+++ b/rwge/Documents/Model Format Instruction.docx
@@ -1877,7 +1877,7 @@
             <w:pPr>
               <w:jc w:val="center"/>
               <w:rPr>
-                <w:rFonts w:ascii="Calisto MT" w:eastAsia="微软雅黑" w:hAnsi="Calisto MT" w:hint="eastAsia"/>
+                <w:rFonts w:ascii="Calisto MT" w:eastAsia="微软雅黑" w:hAnsi="Calisto MT"/>
               </w:rPr>
             </w:pPr>
             <w:r>
@@ -1905,7 +1905,7 @@
             <w:pPr>
               <w:jc w:val="center"/>
               <w:rPr>
-                <w:rFonts w:ascii="Calisto MT" w:eastAsia="微软雅黑" w:hAnsi="Calisto MT" w:hint="eastAsia"/>
+                <w:rFonts w:ascii="Calisto MT" w:eastAsia="微软雅黑" w:hAnsi="Calisto MT"/>
               </w:rPr>
             </w:pPr>
             <w:proofErr w:type="spellStart"/>
@@ -2039,7 +2039,7 @@
             <w:pPr>
               <w:jc w:val="center"/>
               <w:rPr>
-                <w:rFonts w:ascii="Calisto MT" w:eastAsia="微软雅黑" w:hAnsi="Calisto MT" w:hint="eastAsia"/>
+                <w:rFonts w:ascii="Calisto MT" w:eastAsia="微软雅黑" w:hAnsi="Calisto MT"/>
               </w:rPr>
             </w:pPr>
             <w:r>
@@ -2067,7 +2067,7 @@
             <w:pPr>
               <w:jc w:val="center"/>
               <w:rPr>
-                <w:rFonts w:ascii="Calisto MT" w:eastAsia="微软雅黑" w:hAnsi="Calisto MT" w:hint="eastAsia"/>
+                <w:rFonts w:ascii="Calisto MT" w:eastAsia="微软雅黑" w:hAnsi="Calisto MT"/>
               </w:rPr>
             </w:pPr>
             <w:proofErr w:type="spellStart"/>
@@ -2122,7 +2122,7 @@
             <w:pPr>
               <w:jc w:val="center"/>
               <w:rPr>
-                <w:rFonts w:ascii="Calisto MT" w:eastAsia="微软雅黑" w:hAnsi="Calisto MT" w:hint="eastAsia"/>
+                <w:rFonts w:ascii="Calisto MT" w:eastAsia="微软雅黑" w:hAnsi="Calisto MT"/>
               </w:rPr>
             </w:pPr>
             <w:r>
@@ -2150,7 +2150,7 @@
             <w:pPr>
               <w:jc w:val="center"/>
               <w:rPr>
-                <w:rFonts w:ascii="Calisto MT" w:eastAsia="微软雅黑" w:hAnsi="Calisto MT" w:hint="eastAsia"/>
+                <w:rFonts w:ascii="Calisto MT" w:eastAsia="微软雅黑" w:hAnsi="Calisto MT"/>
               </w:rPr>
             </w:pPr>
             <w:proofErr w:type="spellStart"/>
@@ -2188,22 +2188,33 @@
     <w:p>
       <w:pPr>
         <w:rPr>
-          <w:rFonts w:ascii="Calisto MT" w:eastAsia="微软雅黑" w:hAnsi="Calisto MT"/>
+          <w:rFonts w:ascii="Calisto MT" w:eastAsia="微软雅黑" w:hAnsi="Calisto MT" w:hint="eastAsia"/>
         </w:rPr>
       </w:pPr>
       <w:r>
         <w:rPr>
           <w:rFonts w:ascii="Calisto MT" w:eastAsia="微软雅黑" w:hAnsi="Calisto MT" w:hint="eastAsia"/>
         </w:rPr>
-        <w:t>注：一个模型可以包含多</w:t>
+        <w:t>注：</w:t>
       </w:r>
-      <w:bookmarkStart w:id="0" w:name="_GoBack"/>
-      <w:bookmarkEnd w:id="0"/>
+    </w:p>
+    <w:p>
+      <w:pPr>
+        <w:pStyle w:val="a4"/>
+        <w:numPr>
+          <w:ilvl w:val="0"/>
+          <w:numId w:val="1"/>
+        </w:numPr>
+        <w:ind w:firstLineChars="0"/>
+        <w:rPr>
+          <w:rFonts w:ascii="Calisto MT" w:eastAsia="微软雅黑" w:hAnsi="Calisto MT" w:hint="eastAsia"/>
+        </w:rPr>
+      </w:pPr>
       <w:r>
         <w:rPr>
           <w:rFonts w:ascii="Calisto MT" w:eastAsia="微软雅黑" w:hAnsi="Calisto MT" w:hint="eastAsia"/>
         </w:rPr>
-        <w:t>个网格，每个网格都包含一个</w:t>
+        <w:t>一个模型可以包含多个网格，每个网格都包含一个</w:t>
       </w:r>
       <w:r>
         <w:rPr>
@@ -2218,6 +2229,58 @@
         <w:t>与顶点数据字段。</w:t>
       </w:r>
     </w:p>
+    <w:p>
+      <w:pPr>
+        <w:pStyle w:val="a4"/>
+        <w:numPr>
+          <w:ilvl w:val="0"/>
+          <w:numId w:val="1"/>
+        </w:numPr>
+        <w:ind w:firstLineChars="0"/>
+        <w:rPr>
+          <w:rFonts w:ascii="Calisto MT" w:eastAsia="微软雅黑" w:hAnsi="Calisto MT" w:hint="eastAsia"/>
+        </w:rPr>
+      </w:pPr>
+      <w:r>
+        <w:rPr>
+          <w:rFonts w:ascii="Calisto MT" w:eastAsia="微软雅黑" w:hAnsi="Calisto MT" w:hint="eastAsia"/>
+        </w:rPr>
+        <w:t>3ds max</w:t>
+      </w:r>
+      <w:r>
+        <w:rPr>
+          <w:rFonts w:ascii="Calisto MT" w:eastAsia="微软雅黑" w:hAnsi="Calisto MT" w:hint="eastAsia"/>
+        </w:rPr>
+        <w:t>的纹理坐标原点在纹理贴图左下角，</w:t>
+      </w:r>
+      <w:r>
+        <w:rPr>
+          <w:rFonts w:ascii="Calisto MT" w:eastAsia="微软雅黑" w:hAnsi="Calisto MT" w:hint="eastAsia"/>
+        </w:rPr>
+        <w:t>DX9</w:t>
+      </w:r>
+      <w:r>
+        <w:rPr>
+          <w:rFonts w:ascii="Calisto MT" w:eastAsia="微软雅黑" w:hAnsi="Calisto MT" w:hint="eastAsia"/>
+        </w:rPr>
+        <w:t>中纹理坐标原点在纹理贴图左上角，插件在</w:t>
+      </w:r>
+      <w:bookmarkStart w:id="0" w:name="_GoBack"/>
+      <w:bookmarkEnd w:id="0"/>
+      <w:r>
+        <w:rPr>
+          <w:rFonts w:ascii="Calisto MT" w:eastAsia="微软雅黑" w:hAnsi="Calisto MT" w:hint="eastAsia"/>
+        </w:rPr>
+        <w:t>导出时做了相应的转换。</w:t>
+      </w:r>
+    </w:p>
+    <w:p>
+      <w:pPr>
+        <w:rPr>
+          <w:rFonts w:ascii="Calisto MT" w:eastAsia="微软雅黑" w:hAnsi="Calisto MT"/>
+        </w:rPr>
+      </w:pPr>
+    </w:p>
     <w:sectPr>
       <w:pgSz w:w="11906" w:h="16838"/>
       <w:pgMar w:top="1440" w:right="1800" w:bottom="1440" w:left="1800" w:header="851" w:footer="992" w:gutter="0"/>
@@ -2226,6 +2289,103 @@
     </w:sectPr>
   </w:body>
 </w:document>
+</file>
+
+<file path=word/numbering.xml><?xml version="1.0" encoding="utf-8"?>
+<w:numbering xmlns:wpc="http://schemas.microsoft.com/office/word/2010/wordprocessingCanvas" xmlns:mc="http://schemas.openxmlformats.org/markup-compatibility/2006" xmlns:o="urn:schemas-microsoft-com:office:office" xmlns:r="http://schemas.openxmlformats.org/officeDocument/2006/relationships" xmlns:m="http://schemas.openxmlformats.org/officeDocument/2006/math" xmlns:v="urn:schemas-microsoft-com:vml" xmlns:wp14="http://schemas.microsoft.com/office/word/2010/wordprocessingDrawing" xmlns:wp="http://schemas.openxmlformats.org/drawingml/2006/wordprocessingDrawing" xmlns:w10="urn:schemas-microsoft-com:office:word" xmlns:w="http://schemas.openxmlformats.org/wordprocessingml/2006/main" xmlns:w14="http://schemas.microsoft.com/office/word/2010/wordml" xmlns:wpg="http://schemas.microsoft.com/office/word/2010/wordprocessingGroup" xmlns:wpi="http://schemas.microsoft.com/office/word/2010/wordprocessingInk" xmlns:wne="http://schemas.microsoft.com/office/word/2006/wordml" xmlns:wps="http://schemas.microsoft.com/office/word/2010/wordprocessingShape" mc:Ignorable="w14 wp14">
+  <w:abstractNum w:abstractNumId="0">
+    <w:nsid w:val="29986AE0"/>
+    <w:multiLevelType w:val="hybridMultilevel"/>
+    <w:tmpl w:val="47FA9588"/>
+    <w:lvl w:ilvl="0" w:tplc="EC309E08">
+      <w:start w:val="1"/>
+      <w:numFmt w:val="decimal"/>
+      <w:lvlText w:val="%1."/>
+      <w:lvlJc w:val="left"/>
+      <w:pPr>
+        <w:ind w:left="360" w:hanging="360"/>
+      </w:pPr>
+      <w:rPr>
+        <w:rFonts w:hint="default"/>
+      </w:rPr>
+    </w:lvl>
+    <w:lvl w:ilvl="1" w:tplc="04090019" w:tentative="1">
+      <w:start w:val="1"/>
+      <w:numFmt w:val="lowerLetter"/>
+      <w:lvlText w:val="%2)"/>
+      <w:lvlJc w:val="left"/>
+      <w:pPr>
+        <w:ind w:left="840" w:hanging="420"/>
+      </w:pPr>
+    </w:lvl>
+    <w:lvl w:ilvl="2" w:tplc="0409001B" w:tentative="1">
+      <w:start w:val="1"/>
+      <w:numFmt w:val="lowerRoman"/>
+      <w:lvlText w:val="%3."/>
+      <w:lvlJc w:val="right"/>
+      <w:pPr>
+        <w:ind w:left="1260" w:hanging="420"/>
+      </w:pPr>
+    </w:lvl>
+    <w:lvl w:ilvl="3" w:tplc="0409000F" w:tentative="1">
+      <w:start w:val="1"/>
+      <w:numFmt w:val="decimal"/>
+      <w:lvlText w:val="%4."/>
+      <w:lvlJc w:val="left"/>
+      <w:pPr>
+        <w:ind w:left="1680" w:hanging="420"/>
+      </w:pPr>
+    </w:lvl>
+    <w:lvl w:ilvl="4" w:tplc="04090019" w:tentative="1">
+      <w:start w:val="1"/>
+      <w:numFmt w:val="lowerLetter"/>
+      <w:lvlText w:val="%5)"/>
+      <w:lvlJc w:val="left"/>
+      <w:pPr>
+        <w:ind w:left="2100" w:hanging="420"/>
+      </w:pPr>
+    </w:lvl>
+    <w:lvl w:ilvl="5" w:tplc="0409001B" w:tentative="1">
+      <w:start w:val="1"/>
+      <w:numFmt w:val="lowerRoman"/>
+      <w:lvlText w:val="%6."/>
+      <w:lvlJc w:val="right"/>
+      <w:pPr>
+        <w:ind w:left="2520" w:hanging="420"/>
+      </w:pPr>
+    </w:lvl>
+    <w:lvl w:ilvl="6" w:tplc="0409000F" w:tentative="1">
+      <w:start w:val="1"/>
+      <w:numFmt w:val="decimal"/>
+      <w:lvlText w:val="%7."/>
+      <w:lvlJc w:val="left"/>
+      <w:pPr>
+        <w:ind w:left="2940" w:hanging="420"/>
+      </w:pPr>
+    </w:lvl>
+    <w:lvl w:ilvl="7" w:tplc="04090019" w:tentative="1">
+      <w:start w:val="1"/>
+      <w:numFmt w:val="lowerLetter"/>
+      <w:lvlText w:val="%8)"/>
+      <w:lvlJc w:val="left"/>
+      <w:pPr>
+        <w:ind w:left="3360" w:hanging="420"/>
+      </w:pPr>
+    </w:lvl>
+    <w:lvl w:ilvl="8" w:tplc="0409001B" w:tentative="1">
+      <w:start w:val="1"/>
+      <w:numFmt w:val="lowerRoman"/>
+      <w:lvlText w:val="%9."/>
+      <w:lvlJc w:val="right"/>
+      <w:pPr>
+        <w:ind w:left="3780" w:hanging="420"/>
+      </w:pPr>
+    </w:lvl>
+  </w:abstractNum>
+  <w:num w:numId="1">
+    <w:abstractNumId w:val="0"/>
+  </w:num>
+</w:numbering>
 </file>
 
 <file path=word/styles.xml><?xml version="1.0" encoding="utf-8"?>
@@ -2438,6 +2598,16 @@
         <w:right w:w="108" w:type="dxa"/>
       </w:tblCellMar>
     </w:tblPr>
+  </w:style>
+  <w:style w:type="paragraph" w:styleId="a4">
+    <w:name w:val="List Paragraph"/>
+    <w:basedOn w:val="a"/>
+    <w:uiPriority w:val="34"/>
+    <w:qFormat/>
+    <w:rsid w:val="00DF4212"/>
+    <w:pPr>
+      <w:ind w:firstLineChars="200" w:firstLine="420"/>
+    </w:pPr>
   </w:style>
 </w:styles>
 </file>
@@ -2652,6 +2822,16 @@
         <w:right w:w="108" w:type="dxa"/>
       </w:tblCellMar>
     </w:tblPr>
+  </w:style>
+  <w:style w:type="paragraph" w:styleId="a4">
+    <w:name w:val="List Paragraph"/>
+    <w:basedOn w:val="a"/>
+    <w:uiPriority w:val="34"/>
+    <w:qFormat/>
+    <w:rsid w:val="00DF4212"/>
+    <w:pPr>
+      <w:ind w:firstLineChars="200" w:firstLine="420"/>
+    </w:pPr>
   </w:style>
 </w:styles>
 </file>

</xml_diff>